<commit_message>
Updated contract w/ signatures
</commit_message>
<xml_diff>
--- a/Sprint 1/Team Contract.docx
+++ b/Sprint 1/Team Contract.docx
@@ -740,7 +740,7 @@
               <w:rPr>
                 <w:rtl w:val="0"/>
               </w:rPr>
-              <w:t xml:space="preserve"> </w:t>
+              <w:t xml:space="preserve"> Andre Brumfield</w:t>
             </w:r>
           </w:p>
         </w:tc>
@@ -775,13 +775,20 @@
           <w:p>
             <w:pPr>
               <w:pageBreakBefore w:val="0"/>
-              <w:rPr/>
+              <w:rPr>
+                <w:highlight w:val="black"/>
+              </w:rPr>
             </w:pPr>
             <w:r>
               <w:rPr>
                 <w:rtl w:val="0"/>
               </w:rPr>
               <w:t xml:space="preserve"> </w:t>
+            </w:r>
+            <w:r>
+              <w:rPr>
+                <w:rtl w:val="0"/>
+              </w:rPr>
             </w:r>
           </w:p>
         </w:tc>

</xml_diff>